<commit_message>
Update dukumentation for 2910 dataset.
</commit_message>
<xml_diff>
--- a/measurements/summary/2023-12-07/2023-12-07-measurement-documentation.docx
+++ b/measurements/summary/2023-12-07/2023-12-07-measurement-documentation.docx
@@ -5060,7 +5060,7 @@
               <w:rPr>
                 <w:sz w:val="18"/>
               </w:rPr>
-              <w:t>autogluon</w:t>
+              <w:t>autogluon-prepro</w:t>
             </w:r>
           </w:p>
         </w:tc>
@@ -5166,7 +5166,7 @@
               <w:rPr>
                 <w:sz w:val="18"/>
               </w:rPr>
-              <w:t>0.1429</w:t>
+              <w:t>0.12</w:t>
             </w:r>
           </w:p>
         </w:tc>
@@ -5439,7 +5439,7 @@
                 <w:color w:val="D119BE"/>
                 <w:sz w:val="18"/>
               </w:rPr>
-              <w:t>0.1429</w:t>
+              <w:t>0.12</w:t>
             </w:r>
           </w:p>
         </w:tc>

</xml_diff>